<commit_message>
Corrigiendo diagraama de clases
</commit_message>
<xml_diff>
--- a/DOCUMENTACION/Ensayo.docx
+++ b/DOCUMENTACION/Ensayo.docx
@@ -785,17 +785,19 @@
       <w:pPr>
         <w:ind w:left="0" w:firstLine="0"/>
         <w:jc w:val="both"/>
-      </w:pPr>
-      <w:proofErr w:type="spellStart"/>
+        <w:rPr>
+          <w:lang w:val="en-US"/>
+        </w:rPr>
+      </w:pPr>
       <w:r>
         <w:rPr>
           <w:rFonts w:ascii="Arial" w:eastAsia="Arial" w:hAnsi="Arial" w:cs="Arial"/>
           <w:b/>
           <w:i/>
+          <w:lang w:val="en-US"/>
         </w:rPr>
         <w:t>Keywords</w:t>
       </w:r>
-      <w:proofErr w:type="spellEnd"/>
     </w:p>
     <w:p>
       <w:pPr>
@@ -976,7 +978,25 @@
           <w:sz w:val="24"/>
           <w:szCs w:val="24"/>
         </w:rPr>
-        <w:t xml:space="preserve">En conjunto a esto se usó la solución de interfaz grafica de </w:t>
+        <w:t xml:space="preserve">En conjunto a esto se usó la solución de interfaz </w:t>
+      </w:r>
+      <w:proofErr w:type="spellStart"/>
+      <w:r>
+        <w:rPr>
+          <w:rFonts w:ascii="Times New Roman" w:eastAsia="Times New Roman" w:hAnsi="Times New Roman" w:cs="Times New Roman"/>
+          <w:sz w:val="24"/>
+          <w:szCs w:val="24"/>
+        </w:rPr>
+        <w:t>grafica</w:t>
+      </w:r>
+      <w:proofErr w:type="spellEnd"/>
+      <w:r>
+        <w:rPr>
+          <w:rFonts w:ascii="Times New Roman" w:eastAsia="Times New Roman" w:hAnsi="Times New Roman" w:cs="Times New Roman"/>
+          <w:sz w:val="24"/>
+          <w:szCs w:val="24"/>
+        </w:rPr>
+        <w:t xml:space="preserve"> de </w:t>
       </w:r>
       <w:proofErr w:type="spellStart"/>
       <w:r>
@@ -1056,22 +1076,7 @@
           <w:szCs w:val="24"/>
         </w:rPr>
         <w:tab/>
-      </w:r>
-      <w:r>
-        <w:rPr>
-          <w:rFonts w:ascii="Times New Roman" w:eastAsia="Times New Roman" w:hAnsi="Times New Roman" w:cs="Times New Roman"/>
-          <w:sz w:val="24"/>
-          <w:szCs w:val="24"/>
-        </w:rPr>
-        <w:t>Interfaz</w:t>
-      </w:r>
-      <w:r>
-        <w:rPr>
-          <w:rFonts w:ascii="Times New Roman" w:eastAsia="Times New Roman" w:hAnsi="Times New Roman" w:cs="Times New Roman"/>
-          <w:sz w:val="24"/>
-          <w:szCs w:val="24"/>
-        </w:rPr>
-        <w:t xml:space="preserve"> </w:t>
+        <w:t xml:space="preserve">Interfaz </w:t>
       </w:r>
     </w:p>
     <w:p>
@@ -1233,23 +1238,7 @@
           <w:sz w:val="20"/>
           <w:szCs w:val="20"/>
         </w:rPr>
-        <w:t xml:space="preserve"> </w:t>
-      </w:r>
-      <w:r>
-        <w:rPr>
-          <w:rFonts w:ascii="Times New Roman" w:eastAsia="Times New Roman" w:hAnsi="Times New Roman" w:cs="Times New Roman"/>
-          <w:sz w:val="20"/>
-          <w:szCs w:val="20"/>
-        </w:rPr>
-        <w:t>Menú principal del programa</w:t>
-      </w:r>
-      <w:r>
-        <w:rPr>
-          <w:rFonts w:ascii="Times New Roman" w:eastAsia="Times New Roman" w:hAnsi="Times New Roman" w:cs="Times New Roman"/>
-          <w:sz w:val="20"/>
-          <w:szCs w:val="20"/>
-        </w:rPr>
-        <w:t>.</w:t>
+        <w:t xml:space="preserve"> Menú principal del programa.</w:t>
       </w:r>
     </w:p>
     <w:p>
@@ -1370,58 +1359,32 @@
           <w:sz w:val="20"/>
           <w:szCs w:val="20"/>
         </w:rPr>
-        <w:t xml:space="preserve">Figura </w:t>
-      </w:r>
-      <w:r>
-        <w:rPr>
-          <w:rFonts w:ascii="Times New Roman" w:eastAsia="Times New Roman" w:hAnsi="Times New Roman" w:cs="Times New Roman"/>
-          <w:i/>
+        <w:t>Figura 2.</w:t>
+      </w:r>
+      <w:r>
+        <w:rPr>
+          <w:rFonts w:ascii="Times New Roman" w:eastAsia="Times New Roman" w:hAnsi="Times New Roman" w:cs="Times New Roman"/>
           <w:sz w:val="20"/>
           <w:szCs w:val="20"/>
         </w:rPr>
-        <w:t>2</w:t>
-      </w:r>
-      <w:r>
-        <w:rPr>
-          <w:rFonts w:ascii="Times New Roman" w:eastAsia="Times New Roman" w:hAnsi="Times New Roman" w:cs="Times New Roman"/>
-          <w:i/>
+        <w:t xml:space="preserve"> Ejemplo de tablas</w:t>
+      </w:r>
+    </w:p>
+    <w:p>
+      <w:pPr>
+        <w:jc w:val="center"/>
+        <w:rPr>
+          <w:rFonts w:ascii="Times New Roman" w:eastAsia="Times New Roman" w:hAnsi="Times New Roman" w:cs="Times New Roman"/>
           <w:sz w:val="20"/>
           <w:szCs w:val="20"/>
         </w:rPr>
-        <w:t>.</w:t>
-      </w:r>
+      </w:pPr>
       <w:r>
         <w:rPr>
           <w:rFonts w:ascii="Times New Roman" w:eastAsia="Times New Roman" w:hAnsi="Times New Roman" w:cs="Times New Roman"/>
           <w:sz w:val="20"/>
           <w:szCs w:val="20"/>
         </w:rPr>
-        <w:t xml:space="preserve"> </w:t>
-      </w:r>
-      <w:r>
-        <w:rPr>
-          <w:rFonts w:ascii="Times New Roman" w:eastAsia="Times New Roman" w:hAnsi="Times New Roman" w:cs="Times New Roman"/>
-          <w:sz w:val="20"/>
-          <w:szCs w:val="20"/>
-        </w:rPr>
-        <w:t>Ejemplo de tablas</w:t>
-      </w:r>
-    </w:p>
-    <w:p>
-      <w:pPr>
-        <w:jc w:val="center"/>
-        <w:rPr>
-          <w:rFonts w:ascii="Times New Roman" w:eastAsia="Times New Roman" w:hAnsi="Times New Roman" w:cs="Times New Roman"/>
-          <w:sz w:val="20"/>
-          <w:szCs w:val="20"/>
-        </w:rPr>
-      </w:pPr>
-      <w:r>
-        <w:rPr>
-          <w:rFonts w:ascii="Times New Roman" w:eastAsia="Times New Roman" w:hAnsi="Times New Roman" w:cs="Times New Roman"/>
-          <w:sz w:val="20"/>
-          <w:szCs w:val="20"/>
-        </w:rPr>
         <w:t>Fuente: elaboración propia.</w:t>
       </w:r>
     </w:p>
@@ -1473,22 +1436,7 @@
           <w:szCs w:val="24"/>
         </w:rPr>
         <w:tab/>
-      </w:r>
-      <w:r>
-        <w:rPr>
-          <w:rFonts w:ascii="Times New Roman" w:eastAsia="Times New Roman" w:hAnsi="Times New Roman" w:cs="Times New Roman"/>
-          <w:sz w:val="24"/>
-          <w:szCs w:val="24"/>
-        </w:rPr>
-        <w:t>Uso del programa</w:t>
-      </w:r>
-      <w:r>
-        <w:rPr>
-          <w:rFonts w:ascii="Times New Roman" w:eastAsia="Times New Roman" w:hAnsi="Times New Roman" w:cs="Times New Roman"/>
-          <w:sz w:val="24"/>
-          <w:szCs w:val="24"/>
-        </w:rPr>
-        <w:t xml:space="preserve"> </w:t>
+        <w:t xml:space="preserve">Uso del programa </w:t>
       </w:r>
     </w:p>
     <w:p>
@@ -1628,41 +1576,15 @@
           <w:sz w:val="20"/>
           <w:szCs w:val="20"/>
         </w:rPr>
-        <w:t xml:space="preserve">Figura </w:t>
-      </w:r>
-      <w:r>
-        <w:rPr>
-          <w:rFonts w:ascii="Times New Roman" w:eastAsia="Times New Roman" w:hAnsi="Times New Roman" w:cs="Times New Roman"/>
-          <w:i/>
+        <w:t>Figura 3.</w:t>
+      </w:r>
+      <w:r>
+        <w:rPr>
+          <w:rFonts w:ascii="Times New Roman" w:eastAsia="Times New Roman" w:hAnsi="Times New Roman" w:cs="Times New Roman"/>
           <w:sz w:val="20"/>
           <w:szCs w:val="20"/>
         </w:rPr>
-        <w:t>3</w:t>
-      </w:r>
-      <w:r>
-        <w:rPr>
-          <w:rFonts w:ascii="Times New Roman" w:eastAsia="Times New Roman" w:hAnsi="Times New Roman" w:cs="Times New Roman"/>
-          <w:i/>
-          <w:sz w:val="20"/>
-          <w:szCs w:val="20"/>
-        </w:rPr>
-        <w:t>.</w:t>
-      </w:r>
-      <w:r>
-        <w:rPr>
-          <w:rFonts w:ascii="Times New Roman" w:eastAsia="Times New Roman" w:hAnsi="Times New Roman" w:cs="Times New Roman"/>
-          <w:sz w:val="20"/>
-          <w:szCs w:val="20"/>
-        </w:rPr>
-        <w:t xml:space="preserve"> </w:t>
-      </w:r>
-      <w:r>
-        <w:rPr>
-          <w:rFonts w:ascii="Times New Roman" w:eastAsia="Times New Roman" w:hAnsi="Times New Roman" w:cs="Times New Roman"/>
-          <w:sz w:val="20"/>
-          <w:szCs w:val="20"/>
-        </w:rPr>
-        <w:t xml:space="preserve">Añadiendo elementos </w:t>
+        <w:t xml:space="preserve"> Añadiendo elementos </w:t>
       </w:r>
       <w:r>
         <w:rPr>
@@ -2044,41 +1966,15 @@
           <w:sz w:val="20"/>
           <w:szCs w:val="20"/>
         </w:rPr>
-        <w:t xml:space="preserve">Figura </w:t>
-      </w:r>
-      <w:r>
-        <w:rPr>
-          <w:rFonts w:ascii="Times New Roman" w:eastAsia="Times New Roman" w:hAnsi="Times New Roman" w:cs="Times New Roman"/>
-          <w:i/>
+        <w:t>Figura 4.</w:t>
+      </w:r>
+      <w:r>
+        <w:rPr>
+          <w:rFonts w:ascii="Times New Roman" w:eastAsia="Times New Roman" w:hAnsi="Times New Roman" w:cs="Times New Roman"/>
           <w:sz w:val="20"/>
           <w:szCs w:val="20"/>
         </w:rPr>
-        <w:t>4</w:t>
-      </w:r>
-      <w:r>
-        <w:rPr>
-          <w:rFonts w:ascii="Times New Roman" w:eastAsia="Times New Roman" w:hAnsi="Times New Roman" w:cs="Times New Roman"/>
-          <w:i/>
-          <w:sz w:val="20"/>
-          <w:szCs w:val="20"/>
-        </w:rPr>
-        <w:t>.</w:t>
-      </w:r>
-      <w:r>
-        <w:rPr>
-          <w:rFonts w:ascii="Times New Roman" w:eastAsia="Times New Roman" w:hAnsi="Times New Roman" w:cs="Times New Roman"/>
-          <w:sz w:val="20"/>
-          <w:szCs w:val="20"/>
-        </w:rPr>
-        <w:t xml:space="preserve"> </w:t>
-      </w:r>
-      <w:r>
-        <w:rPr>
-          <w:rFonts w:ascii="Times New Roman" w:eastAsia="Times New Roman" w:hAnsi="Times New Roman" w:cs="Times New Roman"/>
-          <w:sz w:val="20"/>
-          <w:szCs w:val="20"/>
-        </w:rPr>
-        <w:t>Variables de una clase</w:t>
+        <w:t xml:space="preserve"> Variables de una clase</w:t>
       </w:r>
     </w:p>
     <w:p>
@@ -2394,7 +2290,25 @@
           <w:sz w:val="24"/>
           <w:szCs w:val="24"/>
         </w:rPr>
-        <w:t xml:space="preserve">Para la lectura XML se utilizo la herramienta </w:t>
+        <w:t xml:space="preserve">Para la lectura XML se </w:t>
+      </w:r>
+      <w:proofErr w:type="spellStart"/>
+      <w:r>
+        <w:rPr>
+          <w:rFonts w:ascii="Times New Roman" w:eastAsia="Times New Roman" w:hAnsi="Times New Roman" w:cs="Times New Roman"/>
+          <w:sz w:val="24"/>
+          <w:szCs w:val="24"/>
+        </w:rPr>
+        <w:t>utilizo</w:t>
+      </w:r>
+      <w:proofErr w:type="spellEnd"/>
+      <w:r>
+        <w:rPr>
+          <w:rFonts w:ascii="Times New Roman" w:eastAsia="Times New Roman" w:hAnsi="Times New Roman" w:cs="Times New Roman"/>
+          <w:sz w:val="24"/>
+          <w:szCs w:val="24"/>
+        </w:rPr>
+        <w:t xml:space="preserve"> la herramienta </w:t>
       </w:r>
       <w:proofErr w:type="spellStart"/>
       <w:r>
@@ -2657,41 +2571,15 @@
           <w:sz w:val="20"/>
           <w:szCs w:val="20"/>
         </w:rPr>
-        <w:t xml:space="preserve">Figura </w:t>
-      </w:r>
-      <w:r>
-        <w:rPr>
-          <w:rFonts w:ascii="Times New Roman" w:eastAsia="Times New Roman" w:hAnsi="Times New Roman" w:cs="Times New Roman"/>
-          <w:i/>
+        <w:t>Figura 5.</w:t>
+      </w:r>
+      <w:r>
+        <w:rPr>
+          <w:rFonts w:ascii="Times New Roman" w:eastAsia="Times New Roman" w:hAnsi="Times New Roman" w:cs="Times New Roman"/>
           <w:sz w:val="20"/>
           <w:szCs w:val="20"/>
         </w:rPr>
-        <w:t>5</w:t>
-      </w:r>
-      <w:r>
-        <w:rPr>
-          <w:rFonts w:ascii="Times New Roman" w:eastAsia="Times New Roman" w:hAnsi="Times New Roman" w:cs="Times New Roman"/>
-          <w:i/>
-          <w:sz w:val="20"/>
-          <w:szCs w:val="20"/>
-        </w:rPr>
-        <w:t>.</w:t>
-      </w:r>
-      <w:r>
-        <w:rPr>
-          <w:rFonts w:ascii="Times New Roman" w:eastAsia="Times New Roman" w:hAnsi="Times New Roman" w:cs="Times New Roman"/>
-          <w:sz w:val="20"/>
-          <w:szCs w:val="20"/>
-        </w:rPr>
-        <w:t xml:space="preserve"> </w:t>
-      </w:r>
-      <w:r>
-        <w:rPr>
-          <w:rFonts w:ascii="Times New Roman" w:eastAsia="Times New Roman" w:hAnsi="Times New Roman" w:cs="Times New Roman"/>
-          <w:sz w:val="20"/>
-          <w:szCs w:val="20"/>
-        </w:rPr>
-        <w:t>Ejemplo de salida XML</w:t>
+        <w:t xml:space="preserve"> Ejemplo de salida XML</w:t>
       </w:r>
     </w:p>
     <w:p>
@@ -3887,14 +3775,17 @@
       </w:pPr>
       <w:r>
         <w:rPr>
+          <w:rFonts w:ascii="Times New Roman" w:eastAsia="Times New Roman" w:hAnsi="Times New Roman" w:cs="Times New Roman"/>
           <w:noProof/>
-          <w:u w:val="single"/>
+          <w:sz w:val="24"/>
+          <w:szCs w:val="24"/>
+          <w:lang w:val="en-US"/>
         </w:rPr>
         <w:drawing>
-          <wp:inline distT="0" distB="0" distL="0" distR="0" wp14:anchorId="384454C3" wp14:editId="5E7327B7">
-            <wp:extent cx="4994564" cy="4994564"/>
-            <wp:effectExtent l="0" t="0" r="0" b="0"/>
-            <wp:docPr id="1113618466" name="Imagen 1"/>
+          <wp:inline distT="0" distB="0" distL="0" distR="0" wp14:anchorId="720E9CD3" wp14:editId="3E7C8CCD">
+            <wp:extent cx="4925291" cy="4925291"/>
+            <wp:effectExtent l="0" t="0" r="8890" b="8890"/>
+            <wp:docPr id="35515147" name="Imagen 1"/>
             <wp:cNvGraphicFramePr>
               <a:graphicFrameLocks xmlns:a="http://schemas.openxmlformats.org/drawingml/2006/main" noChangeAspect="1"/>
             </wp:cNvGraphicFramePr>
@@ -3902,7 +3793,7 @@
               <a:graphicData uri="http://schemas.openxmlformats.org/drawingml/2006/picture">
                 <pic:pic xmlns:pic="http://schemas.openxmlformats.org/drawingml/2006/picture">
                   <pic:nvPicPr>
-                    <pic:cNvPr id="0" name="Picture 3"/>
+                    <pic:cNvPr id="0" name="Picture 1"/>
                     <pic:cNvPicPr>
                       <a:picLocks noChangeAspect="1" noChangeArrowheads="1"/>
                     </pic:cNvPicPr>
@@ -3923,7 +3814,7 @@
                   <pic:spPr bwMode="auto">
                     <a:xfrm>
                       <a:off x="0" y="0"/>
-                      <a:ext cx="5014063" cy="5014063"/>
+                      <a:ext cx="4933504" cy="4933504"/>
                     </a:xfrm>
                     <a:prstGeom prst="rect">
                       <a:avLst/>

</xml_diff>